<commit_message>
envio de correos con springboot
</commit_message>
<xml_diff>
--- a/template.docx
+++ b/template.docx
@@ -27,17 +27,6 @@
         </w:rPr>
         <w:t>STAR MORTORS</w:t>
       </w:r>
-    </w:p>
-    <w:p>
-      <w:pPr>
-        <w:jc w:val="right"/>
-        <w:rPr>
-          <w:b/>
-          <w:bCs/>
-          <w:sz w:val="14"/>
-          <w:szCs w:val="14"/>
-        </w:rPr>
-      </w:pPr>
     </w:p>
     <w:p>
       <w:pPr>
@@ -591,6 +580,56 @@
     </w:sectPr>
   </w:body>
 </w:document>
+</file>
+
+<file path=word/endnotes.xml><?xml version="1.0" encoding="utf-8"?>
+<w:endnotes xmlns:wpc="http://schemas.microsoft.com/office/word/2010/wordprocessingCanvas" xmlns:cx="http://schemas.microsoft.com/office/drawing/2014/chartex" xmlns:cx1="http://schemas.microsoft.com/office/drawing/2015/9/8/chartex" xmlns:cx2="http://schemas.microsoft.com/office/drawing/2015/10/21/chartex" xmlns:cx3="http://schemas.microsoft.com/office/drawing/2016/5/9/chartex" xmlns:cx4="http://schemas.microsoft.com/office/drawing/2016/5/10/chartex" xmlns:cx5="http://schemas.microsoft.com/office/drawing/2016/5/11/chartex" xmlns:cx6="http://schemas.microsoft.com/office/drawing/2016/5/12/chartex" xmlns:cx7="http://schemas.microsoft.com/office/drawing/2016/5/13/chartex" xmlns:cx8="http://schemas.microsoft.com/office/drawing/2016/5/14/chartex" xmlns:mc="http://schemas.openxmlformats.org/markup-compatibility/2006" xmlns:aink="http://schemas.microsoft.com/office/drawing/2016/ink" xmlns:am3d="http://schemas.microsoft.com/office/drawing/2017/model3d" xmlns:o="urn:schemas-microsoft-com:office:office" xmlns:r="http://schemas.openxmlformats.org/officeDocument/2006/relationships" xmlns:m="http://schemas.openxmlformats.org/officeDocument/2006/math" xmlns:v="urn:schemas-microsoft-com:vml" xmlns:wp14="http://schemas.microsoft.com/office/word/2010/wordprocessingDrawing" xmlns:wp="http://schemas.openxmlformats.org/drawingml/2006/wordprocessingDrawing" xmlns:w10="urn:schemas-microsoft-com:office:word" xmlns:w="http://schemas.openxmlformats.org/wordprocessingml/2006/main" xmlns:w14="http://schemas.microsoft.com/office/word/2010/wordml" xmlns:w15="http://schemas.microsoft.com/office/word/2012/wordml" xmlns:w16cex="http://schemas.microsoft.com/office/word/2018/wordml/cex" xmlns:w16cid="http://schemas.microsoft.com/office/word/2016/wordml/cid" xmlns:w16="http://schemas.microsoft.com/office/word/2018/wordml" xmlns:w16sdtdh="http://schemas.microsoft.com/office/word/2020/wordml/sdtdatahash" xmlns:w16se="http://schemas.microsoft.com/office/word/2015/wordml/symex" xmlns:wpg="http://schemas.microsoft.com/office/word/2010/wordprocessingGroup" xmlns:wpi="http://schemas.microsoft.com/office/word/2010/wordprocessingInk" xmlns:wne="http://schemas.microsoft.com/office/word/2006/wordml" xmlns:wps="http://schemas.microsoft.com/office/word/2010/wordprocessingShape" mc:Ignorable="w14 w15 w16se w16cid w16 w16cex w16sdtdh wp14">
+  <w:endnote w:type="separator" w:id="-1">
+    <w:p>
+      <w:pPr>
+        <w:spacing w:after="0" w:line="240" w:lineRule="auto"/>
+      </w:pPr>
+      <w:r>
+        <w:separator/>
+      </w:r>
+    </w:p>
+  </w:endnote>
+  <w:endnote w:type="continuationSeparator" w:id="0">
+    <w:p>
+      <w:pPr>
+        <w:spacing w:after="0" w:line="240" w:lineRule="auto"/>
+      </w:pPr>
+      <w:r>
+        <w:continuationSeparator/>
+      </w:r>
+    </w:p>
+  </w:endnote>
+</w:endnotes>
+</file>
+
+<file path=word/footnotes.xml><?xml version="1.0" encoding="utf-8"?>
+<w:footnotes xmlns:wpc="http://schemas.microsoft.com/office/word/2010/wordprocessingCanvas" xmlns:cx="http://schemas.microsoft.com/office/drawing/2014/chartex" xmlns:cx1="http://schemas.microsoft.com/office/drawing/2015/9/8/chartex" xmlns:cx2="http://schemas.microsoft.com/office/drawing/2015/10/21/chartex" xmlns:cx3="http://schemas.microsoft.com/office/drawing/2016/5/9/chartex" xmlns:cx4="http://schemas.microsoft.com/office/drawing/2016/5/10/chartex" xmlns:cx5="http://schemas.microsoft.com/office/drawing/2016/5/11/chartex" xmlns:cx6="http://schemas.microsoft.com/office/drawing/2016/5/12/chartex" xmlns:cx7="http://schemas.microsoft.com/office/drawing/2016/5/13/chartex" xmlns:cx8="http://schemas.microsoft.com/office/drawing/2016/5/14/chartex" xmlns:mc="http://schemas.openxmlformats.org/markup-compatibility/2006" xmlns:aink="http://schemas.microsoft.com/office/drawing/2016/ink" xmlns:am3d="http://schemas.microsoft.com/office/drawing/2017/model3d" xmlns:o="urn:schemas-microsoft-com:office:office" xmlns:r="http://schemas.openxmlformats.org/officeDocument/2006/relationships" xmlns:m="http://schemas.openxmlformats.org/officeDocument/2006/math" xmlns:v="urn:schemas-microsoft-com:vml" xmlns:wp14="http://schemas.microsoft.com/office/word/2010/wordprocessingDrawing" xmlns:wp="http://schemas.openxmlformats.org/drawingml/2006/wordprocessingDrawing" xmlns:w10="urn:schemas-microsoft-com:office:word" xmlns:w="http://schemas.openxmlformats.org/wordprocessingml/2006/main" xmlns:w14="http://schemas.microsoft.com/office/word/2010/wordml" xmlns:w15="http://schemas.microsoft.com/office/word/2012/wordml" xmlns:w16cex="http://schemas.microsoft.com/office/word/2018/wordml/cex" xmlns:w16cid="http://schemas.microsoft.com/office/word/2016/wordml/cid" xmlns:w16="http://schemas.microsoft.com/office/word/2018/wordml" xmlns:w16sdtdh="http://schemas.microsoft.com/office/word/2020/wordml/sdtdatahash" xmlns:w16se="http://schemas.microsoft.com/office/word/2015/wordml/symex" xmlns:wpg="http://schemas.microsoft.com/office/word/2010/wordprocessingGroup" xmlns:wpi="http://schemas.microsoft.com/office/word/2010/wordprocessingInk" xmlns:wne="http://schemas.microsoft.com/office/word/2006/wordml" xmlns:wps="http://schemas.microsoft.com/office/word/2010/wordprocessingShape" mc:Ignorable="w14 w15 w16se w16cid w16 w16cex w16sdtdh wp14">
+  <w:footnote w:type="separator" w:id="-1">
+    <w:p>
+      <w:pPr>
+        <w:spacing w:after="0" w:line="240" w:lineRule="auto"/>
+      </w:pPr>
+      <w:r>
+        <w:separator/>
+      </w:r>
+    </w:p>
+  </w:footnote>
+  <w:footnote w:type="continuationSeparator" w:id="0">
+    <w:p>
+      <w:pPr>
+        <w:spacing w:after="0" w:line="240" w:lineRule="auto"/>
+      </w:pPr>
+      <w:r>
+        <w:continuationSeparator/>
+      </w:r>
+    </w:p>
+  </w:footnote>
+</w:footnotes>
 </file>
 
 <file path=word/styles.xml><?xml version="1.0" encoding="utf-8"?>
@@ -1038,6 +1077,50 @@
       </w:tblBorders>
     </w:tblPr>
   </w:style>
+  <w:style w:type="paragraph" w:styleId="Encabezado">
+    <w:name w:val="header"/>
+    <w:basedOn w:val="Normal"/>
+    <w:link w:val="EncabezadoCar"/>
+    <w:uiPriority w:val="99"/>
+    <w:unhideWhenUsed/>
+    <w:rsid w:val="0096614B"/>
+    <w:pPr>
+      <w:tabs>
+        <w:tab w:val="center" w:pos="4252"/>
+        <w:tab w:val="right" w:pos="8504"/>
+      </w:tabs>
+      <w:spacing w:after="0" w:line="240" w:lineRule="auto"/>
+    </w:pPr>
+  </w:style>
+  <w:style w:type="character" w:customStyle="1" w:styleId="EncabezadoCar">
+    <w:name w:val="Encabezado Car"/>
+    <w:basedOn w:val="Fuentedeprrafopredeter"/>
+    <w:link w:val="Encabezado"/>
+    <w:uiPriority w:val="99"/>
+    <w:rsid w:val="0096614B"/>
+  </w:style>
+  <w:style w:type="paragraph" w:styleId="Piedepgina">
+    <w:name w:val="footer"/>
+    <w:basedOn w:val="Normal"/>
+    <w:link w:val="PiedepginaCar"/>
+    <w:uiPriority w:val="99"/>
+    <w:unhideWhenUsed/>
+    <w:rsid w:val="0096614B"/>
+    <w:pPr>
+      <w:tabs>
+        <w:tab w:val="center" w:pos="4252"/>
+        <w:tab w:val="right" w:pos="8504"/>
+      </w:tabs>
+      <w:spacing w:after="0" w:line="240" w:lineRule="auto"/>
+    </w:pPr>
+  </w:style>
+  <w:style w:type="character" w:customStyle="1" w:styleId="PiedepginaCar">
+    <w:name w:val="Pie de página Car"/>
+    <w:basedOn w:val="Fuentedeprrafopredeter"/>
+    <w:link w:val="Piedepgina"/>
+    <w:uiPriority w:val="99"/>
+    <w:rsid w:val="0096614B"/>
+  </w:style>
 </w:styles>
 </file>
 

</xml_diff>

<commit_message>
se agrego costo de mano de obra para el taller
</commit_message>
<xml_diff>
--- a/template.docx
+++ b/template.docx
@@ -61,11 +61,12 @@
         <w:tblLook w:val="04A0" w:firstRow="1" w:lastRow="0" w:firstColumn="1" w:lastColumn="0" w:noHBand="0" w:noVBand="1"/>
       </w:tblPr>
       <w:tblGrid>
-        <w:gridCol w:w="1129"/>
-        <w:gridCol w:w="4099"/>
-        <w:gridCol w:w="863"/>
-        <w:gridCol w:w="1089"/>
-        <w:gridCol w:w="3276"/>
+        <w:gridCol w:w="1346"/>
+        <w:gridCol w:w="1059"/>
+        <w:gridCol w:w="2945"/>
+        <w:gridCol w:w="833"/>
+        <w:gridCol w:w="991"/>
+        <w:gridCol w:w="3282"/>
       </w:tblGrid>
       <w:tr>
         <w:trPr>
@@ -73,7 +74,7 @@
         </w:trPr>
         <w:tc>
           <w:tcPr>
-            <w:tcW w:w="1129" w:type="dxa"/>
+            <w:tcW w:w="1346" w:type="dxa"/>
             <w:tcBorders>
               <w:top w:val="single" w:sz="4" w:space="0" w:color="auto"/>
               <w:left w:val="single" w:sz="4" w:space="0" w:color="auto"/>
@@ -104,7 +105,180 @@
         </w:tc>
         <w:tc>
           <w:tcPr>
-            <w:tcW w:w="4962" w:type="dxa"/>
+            <w:tcW w:w="4837" w:type="dxa"/>
+            <w:gridSpan w:val="3"/>
+            <w:tcBorders>
+              <w:top w:val="single" w:sz="4" w:space="0" w:color="auto"/>
+              <w:left w:val="single" w:sz="4" w:space="0" w:color="auto"/>
+              <w:bottom w:val="single" w:sz="4" w:space="0" w:color="auto"/>
+              <w:right w:val="single" w:sz="4" w:space="0" w:color="auto"/>
+            </w:tcBorders>
+            <w:vAlign w:val="center"/>
+          </w:tcPr>
+          <w:p>
+            <w:r>
+              <w:t>${orden}</w:t>
+            </w:r>
+          </w:p>
+        </w:tc>
+        <w:tc>
+          <w:tcPr>
+            <w:tcW w:w="991" w:type="dxa"/>
+            <w:tcBorders>
+              <w:top w:val="single" w:sz="4" w:space="0" w:color="auto"/>
+              <w:left w:val="single" w:sz="4" w:space="0" w:color="auto"/>
+              <w:bottom w:val="single" w:sz="4" w:space="0" w:color="auto"/>
+              <w:right w:val="single" w:sz="4" w:space="0" w:color="auto"/>
+            </w:tcBorders>
+            <w:vAlign w:val="center"/>
+          </w:tcPr>
+          <w:p>
+            <w:pPr>
+              <w:rPr>
+                <w:b/>
+                <w:bCs/>
+                <w:sz w:val="24"/>
+                <w:szCs w:val="24"/>
+              </w:rPr>
+            </w:pPr>
+            <w:r>
+              <w:rPr>
+                <w:b/>
+                <w:bCs/>
+                <w:sz w:val="24"/>
+                <w:szCs w:val="24"/>
+              </w:rPr>
+              <w:t>Fecha:</w:t>
+            </w:r>
+          </w:p>
+        </w:tc>
+        <w:tc>
+          <w:tcPr>
+            <w:tcW w:w="3282" w:type="dxa"/>
+            <w:tcBorders>
+              <w:top w:val="single" w:sz="4" w:space="0" w:color="auto"/>
+              <w:left w:val="single" w:sz="4" w:space="0" w:color="auto"/>
+              <w:bottom w:val="single" w:sz="4" w:space="0" w:color="auto"/>
+              <w:right w:val="single" w:sz="4" w:space="0" w:color="auto"/>
+            </w:tcBorders>
+            <w:vAlign w:val="center"/>
+          </w:tcPr>
+          <w:p>
+            <w:r>
+              <w:t>${fecha}</w:t>
+            </w:r>
+          </w:p>
+        </w:tc>
+      </w:tr>
+      <w:tr>
+        <w:trPr>
+          <w:trHeight w:val="689"/>
+        </w:trPr>
+        <w:tc>
+          <w:tcPr>
+            <w:tcW w:w="1346" w:type="dxa"/>
+            <w:tcBorders>
+              <w:top w:val="single" w:sz="4" w:space="0" w:color="auto"/>
+              <w:left w:val="single" w:sz="4" w:space="0" w:color="auto"/>
+              <w:bottom w:val="single" w:sz="4" w:space="0" w:color="auto"/>
+              <w:right w:val="single" w:sz="4" w:space="0" w:color="auto"/>
+            </w:tcBorders>
+            <w:vAlign w:val="center"/>
+          </w:tcPr>
+          <w:p>
+            <w:pPr>
+              <w:rPr>
+                <w:b/>
+                <w:bCs/>
+                <w:sz w:val="24"/>
+                <w:szCs w:val="24"/>
+              </w:rPr>
+            </w:pPr>
+            <w:r>
+              <w:rPr>
+                <w:b/>
+                <w:bCs/>
+                <w:sz w:val="24"/>
+                <w:szCs w:val="24"/>
+              </w:rPr>
+              <w:t>Cliente:</w:t>
+            </w:r>
+          </w:p>
+        </w:tc>
+        <w:tc>
+          <w:tcPr>
+            <w:tcW w:w="4837" w:type="dxa"/>
+            <w:gridSpan w:val="3"/>
+            <w:tcBorders>
+              <w:top w:val="single" w:sz="4" w:space="0" w:color="auto"/>
+              <w:left w:val="single" w:sz="4" w:space="0" w:color="auto"/>
+              <w:bottom w:val="single" w:sz="4" w:space="0" w:color="auto"/>
+              <w:right w:val="single" w:sz="4" w:space="0" w:color="auto"/>
+            </w:tcBorders>
+            <w:vAlign w:val="center"/>
+          </w:tcPr>
+          <w:p>
+            <w:r>
+              <w:t>${cliente}</w:t>
+            </w:r>
+          </w:p>
+        </w:tc>
+        <w:tc>
+          <w:tcPr>
+            <w:tcW w:w="991" w:type="dxa"/>
+            <w:tcBorders>
+              <w:top w:val="single" w:sz="4" w:space="0" w:color="auto"/>
+              <w:left w:val="single" w:sz="4" w:space="0" w:color="auto"/>
+              <w:bottom w:val="single" w:sz="4" w:space="0" w:color="auto"/>
+              <w:right w:val="single" w:sz="4" w:space="0" w:color="auto"/>
+            </w:tcBorders>
+            <w:vAlign w:val="center"/>
+          </w:tcPr>
+          <w:p>
+            <w:pPr>
+              <w:rPr>
+                <w:b/>
+                <w:bCs/>
+                <w:sz w:val="24"/>
+                <w:szCs w:val="24"/>
+              </w:rPr>
+            </w:pPr>
+            <w:r>
+              <w:rPr>
+                <w:b/>
+                <w:bCs/>
+                <w:sz w:val="24"/>
+                <w:szCs w:val="24"/>
+              </w:rPr>
+              <w:t>Estado:</w:t>
+            </w:r>
+          </w:p>
+        </w:tc>
+        <w:tc>
+          <w:tcPr>
+            <w:tcW w:w="3282" w:type="dxa"/>
+            <w:tcBorders>
+              <w:top w:val="single" w:sz="4" w:space="0" w:color="auto"/>
+              <w:left w:val="single" w:sz="4" w:space="0" w:color="auto"/>
+              <w:bottom w:val="single" w:sz="4" w:space="0" w:color="auto"/>
+              <w:right w:val="single" w:sz="4" w:space="0" w:color="auto"/>
+            </w:tcBorders>
+            <w:vAlign w:val="center"/>
+          </w:tcPr>
+          <w:p>
+            <w:r>
+              <w:t>${estado}</w:t>
+            </w:r>
+          </w:p>
+        </w:tc>
+      </w:tr>
+      <w:tr>
+        <w:trPr>
+          <w:trHeight w:val="689"/>
+        </w:trPr>
+        <w:tc>
+          <w:tcPr>
+            <w:tcW w:w="2405" w:type="dxa"/>
             <w:gridSpan w:val="2"/>
             <w:tcBorders>
               <w:top w:val="single" w:sz="4" w:space="0" w:color="auto"/>
@@ -115,14 +289,29 @@
             <w:vAlign w:val="center"/>
           </w:tcPr>
           <w:p>
-            <w:r>
-              <w:t>${orden}</w:t>
-            </w:r>
-          </w:p>
-        </w:tc>
-        <w:tc>
-          <w:tcPr>
-            <w:tcW w:w="1089" w:type="dxa"/>
+            <w:pPr>
+              <w:rPr>
+                <w:b/>
+                <w:bCs/>
+                <w:sz w:val="24"/>
+                <w:szCs w:val="24"/>
+              </w:rPr>
+            </w:pPr>
+            <w:r>
+              <w:rPr>
+                <w:b/>
+                <w:bCs/>
+                <w:sz w:val="24"/>
+                <w:szCs w:val="24"/>
+              </w:rPr>
+              <w:t>Costo mano de obra:</w:t>
+            </w:r>
+          </w:p>
+        </w:tc>
+        <w:tc>
+          <w:tcPr>
+            <w:tcW w:w="8051" w:type="dxa"/>
+            <w:gridSpan w:val="4"/>
             <w:tcBorders>
               <w:top w:val="single" w:sz="4" w:space="0" w:color="auto"/>
               <w:left w:val="single" w:sz="4" w:space="0" w:color="auto"/>
@@ -132,28 +321,20 @@
             <w:vAlign w:val="center"/>
           </w:tcPr>
           <w:p>
-            <w:pPr>
-              <w:rPr>
-                <w:b/>
-                <w:bCs/>
-                <w:sz w:val="24"/>
-                <w:szCs w:val="24"/>
-              </w:rPr>
-            </w:pPr>
-            <w:r>
-              <w:rPr>
-                <w:b/>
-                <w:bCs/>
-                <w:sz w:val="24"/>
-                <w:szCs w:val="24"/>
-              </w:rPr>
-              <w:t>Fecha:</w:t>
-            </w:r>
-          </w:p>
-        </w:tc>
-        <w:tc>
-          <w:tcPr>
-            <w:tcW w:w="3276" w:type="dxa"/>
+            <w:r>
+              <w:t>${costoManoObra}</w:t>
+            </w:r>
+          </w:p>
+        </w:tc>
+      </w:tr>
+      <w:tr>
+        <w:trPr>
+          <w:trHeight w:val="702"/>
+        </w:trPr>
+        <w:tc>
+          <w:tcPr>
+            <w:tcW w:w="10456" w:type="dxa"/>
+            <w:gridSpan w:val="6"/>
             <w:tcBorders>
               <w:top w:val="single" w:sz="4" w:space="0" w:color="auto"/>
               <w:left w:val="single" w:sz="4" w:space="0" w:color="auto"/>
@@ -164,18 +345,25 @@
           </w:tcPr>
           <w:p>
             <w:r>
-              <w:t>${fecha}</w:t>
+              <w:rPr>
+                <w:b/>
+                <w:bCs/>
+                <w:sz w:val="24"/>
+                <w:szCs w:val="24"/>
+              </w:rPr>
+              <w:t>Observaciones:</w:t>
             </w:r>
           </w:p>
         </w:tc>
       </w:tr>
       <w:tr>
         <w:trPr>
-          <w:trHeight w:val="689"/>
+          <w:trHeight w:val="697"/>
         </w:trPr>
         <w:tc>
           <w:tcPr>
-            <w:tcW w:w="1129" w:type="dxa"/>
+            <w:tcW w:w="10456" w:type="dxa"/>
+            <w:gridSpan w:val="6"/>
             <w:tcBorders>
               <w:top w:val="single" w:sz="4" w:space="0" w:color="auto"/>
               <w:left w:val="single" w:sz="4" w:space="0" w:color="auto"/>
@@ -185,138 +373,6 @@
             <w:vAlign w:val="center"/>
           </w:tcPr>
           <w:p>
-            <w:pPr>
-              <w:rPr>
-                <w:b/>
-                <w:bCs/>
-                <w:sz w:val="24"/>
-                <w:szCs w:val="24"/>
-              </w:rPr>
-            </w:pPr>
-            <w:r>
-              <w:rPr>
-                <w:b/>
-                <w:bCs/>
-                <w:sz w:val="24"/>
-                <w:szCs w:val="24"/>
-              </w:rPr>
-              <w:t>Cliente:</w:t>
-            </w:r>
-          </w:p>
-        </w:tc>
-        <w:tc>
-          <w:tcPr>
-            <w:tcW w:w="4962" w:type="dxa"/>
-            <w:gridSpan w:val="2"/>
-            <w:tcBorders>
-              <w:top w:val="single" w:sz="4" w:space="0" w:color="auto"/>
-              <w:left w:val="single" w:sz="4" w:space="0" w:color="auto"/>
-              <w:bottom w:val="single" w:sz="4" w:space="0" w:color="auto"/>
-              <w:right w:val="single" w:sz="4" w:space="0" w:color="auto"/>
-            </w:tcBorders>
-            <w:vAlign w:val="center"/>
-          </w:tcPr>
-          <w:p>
-            <w:r>
-              <w:t>${cliente}</w:t>
-            </w:r>
-          </w:p>
-        </w:tc>
-        <w:tc>
-          <w:tcPr>
-            <w:tcW w:w="1089" w:type="dxa"/>
-            <w:tcBorders>
-              <w:top w:val="single" w:sz="4" w:space="0" w:color="auto"/>
-              <w:left w:val="single" w:sz="4" w:space="0" w:color="auto"/>
-              <w:bottom w:val="single" w:sz="4" w:space="0" w:color="auto"/>
-              <w:right w:val="single" w:sz="4" w:space="0" w:color="auto"/>
-            </w:tcBorders>
-            <w:vAlign w:val="center"/>
-          </w:tcPr>
-          <w:p>
-            <w:pPr>
-              <w:rPr>
-                <w:b/>
-                <w:bCs/>
-                <w:sz w:val="24"/>
-                <w:szCs w:val="24"/>
-              </w:rPr>
-            </w:pPr>
-            <w:r>
-              <w:rPr>
-                <w:b/>
-                <w:bCs/>
-                <w:sz w:val="24"/>
-                <w:szCs w:val="24"/>
-              </w:rPr>
-              <w:t>Estado:</w:t>
-            </w:r>
-          </w:p>
-        </w:tc>
-        <w:tc>
-          <w:tcPr>
-            <w:tcW w:w="3276" w:type="dxa"/>
-            <w:tcBorders>
-              <w:top w:val="single" w:sz="4" w:space="0" w:color="auto"/>
-              <w:left w:val="single" w:sz="4" w:space="0" w:color="auto"/>
-              <w:bottom w:val="single" w:sz="4" w:space="0" w:color="auto"/>
-              <w:right w:val="single" w:sz="4" w:space="0" w:color="auto"/>
-            </w:tcBorders>
-            <w:vAlign w:val="center"/>
-          </w:tcPr>
-          <w:p>
-            <w:r>
-              <w:t>${estado}</w:t>
-            </w:r>
-          </w:p>
-        </w:tc>
-      </w:tr>
-      <w:tr>
-        <w:trPr>
-          <w:trHeight w:val="702"/>
-        </w:trPr>
-        <w:tc>
-          <w:tcPr>
-            <w:tcW w:w="10456" w:type="dxa"/>
-            <w:gridSpan w:val="5"/>
-            <w:tcBorders>
-              <w:top w:val="single" w:sz="4" w:space="0" w:color="auto"/>
-              <w:left w:val="single" w:sz="4" w:space="0" w:color="auto"/>
-              <w:bottom w:val="single" w:sz="4" w:space="0" w:color="auto"/>
-              <w:right w:val="single" w:sz="4" w:space="0" w:color="auto"/>
-            </w:tcBorders>
-            <w:vAlign w:val="center"/>
-          </w:tcPr>
-          <w:p>
-            <w:r>
-              <w:rPr>
-                <w:b/>
-                <w:bCs/>
-                <w:sz w:val="24"/>
-                <w:szCs w:val="24"/>
-              </w:rPr>
-              <w:t>Observaciones:</w:t>
-            </w:r>
-          </w:p>
-        </w:tc>
-      </w:tr>
-      <w:tr>
-        <w:trPr>
-          <w:trHeight w:val="697"/>
-        </w:trPr>
-        <w:tc>
-          <w:tcPr>
-            <w:tcW w:w="10456" w:type="dxa"/>
-            <w:gridSpan w:val="5"/>
-            <w:tcBorders>
-              <w:top w:val="single" w:sz="4" w:space="0" w:color="auto"/>
-              <w:left w:val="single" w:sz="4" w:space="0" w:color="auto"/>
-              <w:bottom w:val="single" w:sz="4" w:space="0" w:color="auto"/>
-              <w:right w:val="single" w:sz="4" w:space="0" w:color="auto"/>
-            </w:tcBorders>
-            <w:vAlign w:val="center"/>
-          </w:tcPr>
-          <w:p>
             <w:r>
               <w:t>${obs</w:t>
             </w:r>
@@ -336,7 +392,7 @@
         <w:tc>
           <w:tcPr>
             <w:tcW w:w="10456" w:type="dxa"/>
-            <w:gridSpan w:val="5"/>
+            <w:gridSpan w:val="6"/>
             <w:tcBorders>
               <w:top w:val="single" w:sz="4" w:space="0" w:color="auto"/>
             </w:tcBorders>
@@ -352,7 +408,7 @@
         <w:tc>
           <w:tcPr>
             <w:tcW w:w="10456" w:type="dxa"/>
-            <w:gridSpan w:val="5"/>
+            <w:gridSpan w:val="6"/>
             <w:vAlign w:val="center"/>
           </w:tcPr>
           <w:p>
@@ -381,8 +437,8 @@
         </w:trPr>
         <w:tc>
           <w:tcPr>
-            <w:tcW w:w="5228" w:type="dxa"/>
-            <w:gridSpan w:val="2"/>
+            <w:tcW w:w="5350" w:type="dxa"/>
+            <w:gridSpan w:val="3"/>
             <w:tcMar>
               <w:left w:w="1213" w:type="dxa"/>
               <w:bottom w:w="198" w:type="dxa"/>
@@ -395,17 +451,8 @@
                 <w:b/>
                 <w:bCs/>
               </w:rPr>
-              <w:t>${</w:t>
-            </w:r>
-            <w:proofErr w:type="spellStart"/>
-            <w:r>
-              <w:rPr>
-                <w:b/>
-                <w:bCs/>
-              </w:rPr>
-              <w:t>detallesLabels</w:t>
-            </w:r>
-            <w:proofErr w:type="spellEnd"/>
+              <w:t>${detallesLabels</w:t>
+            </w:r>
             <w:r>
               <w:rPr>
                 <w:b/>
@@ -417,7 +464,7 @@
         </w:tc>
         <w:tc>
           <w:tcPr>
-            <w:tcW w:w="5228" w:type="dxa"/>
+            <w:tcW w:w="5106" w:type="dxa"/>
             <w:gridSpan w:val="3"/>
             <w:tcMar>
               <w:bottom w:w="198" w:type="dxa"/>
@@ -426,15 +473,7 @@
           </w:tcPr>
           <w:p>
             <w:r>
-              <w:t>${</w:t>
-            </w:r>
-            <w:proofErr w:type="spellStart"/>
-            <w:r>
-              <w:t>detallesValues</w:t>
-            </w:r>
-            <w:proofErr w:type="spellEnd"/>
-            <w:r>
-              <w:t>}</w:t>
+              <w:t>${detallesValues}</w:t>
             </w:r>
           </w:p>
         </w:tc>
@@ -446,7 +485,7 @@
         <w:tc>
           <w:tcPr>
             <w:tcW w:w="10456" w:type="dxa"/>
-            <w:gridSpan w:val="5"/>
+            <w:gridSpan w:val="6"/>
             <w:vAlign w:val="center"/>
           </w:tcPr>
           <w:p>
@@ -463,7 +502,7 @@
         <w:tc>
           <w:tcPr>
             <w:tcW w:w="10456" w:type="dxa"/>
-            <w:gridSpan w:val="5"/>
+            <w:gridSpan w:val="6"/>
             <w:vAlign w:val="center"/>
           </w:tcPr>
           <w:p>
@@ -501,7 +540,7 @@
         <w:tc>
           <w:tcPr>
             <w:tcW w:w="10456" w:type="dxa"/>
-            <w:gridSpan w:val="5"/>
+            <w:gridSpan w:val="6"/>
             <w:tcMar>
               <w:bottom w:w="142" w:type="dxa"/>
             </w:tcMar>
@@ -519,23 +558,7 @@
                 <w:sz w:val="24"/>
                 <w:szCs w:val="24"/>
               </w:rPr>
-              <w:t>${</w:t>
-            </w:r>
-            <w:proofErr w:type="spellStart"/>
-            <w:r>
-              <w:rPr>
-                <w:sz w:val="24"/>
-                <w:szCs w:val="24"/>
-              </w:rPr>
-              <w:t>nombresRepuestos</w:t>
-            </w:r>
-            <w:proofErr w:type="spellEnd"/>
-            <w:r>
-              <w:rPr>
-                <w:sz w:val="24"/>
-                <w:szCs w:val="24"/>
-              </w:rPr>
-              <w:t>}</w:t>
+              <w:t>${nombresRepuestos}</w:t>
             </w:r>
           </w:p>
         </w:tc>
@@ -547,7 +570,7 @@
         <w:tc>
           <w:tcPr>
             <w:tcW w:w="10456" w:type="dxa"/>
-            <w:gridSpan w:val="5"/>
+            <w:gridSpan w:val="6"/>
             <w:vAlign w:val="center"/>
           </w:tcPr>
           <w:p>

</xml_diff>